<commit_message>
Inventory and Asset Management_v0.8 (Document) - Proposal
</commit_message>
<xml_diff>
--- a/Inventory and Asset Management 2.0 (Documents)/Project Proposal/Inventory-and-Asset-Management_v0.8.docx
+++ b/Inventory and Asset Management 2.0 (Documents)/Project Proposal/Inventory-and-Asset-Management_v0.8.docx
@@ -417,7 +417,6 @@
         <w:t>Document History</w:t>
       </w:r>
     </w:p>
-    <w:p/>
     <w:tbl>
       <w:tblPr>
         <w:tblpPr w:leftFromText="180" w:rightFromText="180" w:vertAnchor="page" w:horzAnchor="page" w:tblpX="1589" w:tblpY="2170"/>
@@ -2609,9 +2608,13 @@
           <w:bCs/>
           <w:sz w:val="20"/>
           <w:szCs w:val="20"/>
-        </w:rPr>
-      </w:pPr>
-      <w:r>
+          <w:lang w:val="en-GB"/>
+        </w:rPr>
+      </w:pPr>
+    </w:p>
+    <w:p>
+      <w:pPr>
+        <w:spacing w:before="240" w:after="0" w:line="240" w:lineRule="auto"/>
         <w:rPr>
           <w:rFonts w:ascii="Times New Roman" w:hAnsi="Times New Roman" w:cs="Times New Roman"/>
           <w:b/>
@@ -2620,8 +2623,637 @@
           <w:szCs w:val="20"/>
           <w:lang w:val="en-GB"/>
         </w:rPr>
-        <w:t>*NS = Nathawut Supavananusorn</w:t>
-      </w:r>
+      </w:pPr>
+    </w:p>
+    <w:tbl>
+      <w:tblPr>
+        <w:tblpPr w:leftFromText="180" w:rightFromText="180" w:vertAnchor="page" w:horzAnchor="margin" w:tblpXSpec="center" w:tblpY="1351"/>
+        <w:tblW w:w="9108" w:type="dxa"/>
+        <w:tblBorders>
+          <w:top w:val="single" w:sz="4" w:space="0" w:color="auto"/>
+          <w:left w:val="single" w:sz="4" w:space="0" w:color="auto"/>
+          <w:bottom w:val="single" w:sz="4" w:space="0" w:color="auto"/>
+          <w:right w:val="single" w:sz="4" w:space="0" w:color="auto"/>
+          <w:insideH w:val="single" w:sz="4" w:space="0" w:color="auto"/>
+          <w:insideV w:val="single" w:sz="4" w:space="0" w:color="auto"/>
+        </w:tblBorders>
+        <w:tblLayout w:type="fixed"/>
+        <w:tblLook w:val="04A0" w:firstRow="1" w:lastRow="0" w:firstColumn="1" w:lastColumn="0" w:noHBand="0" w:noVBand="1"/>
+      </w:tblPr>
+      <w:tblGrid>
+        <w:gridCol w:w="1368"/>
+        <w:gridCol w:w="2455"/>
+        <w:gridCol w:w="875"/>
+        <w:gridCol w:w="810"/>
+        <w:gridCol w:w="1260"/>
+        <w:gridCol w:w="1080"/>
+        <w:gridCol w:w="1260"/>
+      </w:tblGrid>
+      <w:tr>
+        <w:trPr>
+          <w:trHeight w:val="270"/>
+        </w:trPr>
+        <w:tc>
+          <w:tcPr>
+            <w:tcW w:w="1368" w:type="dxa"/>
+            <w:shd w:val="clear" w:color="auto" w:fill="262626"/>
+            <w:noWrap/>
+            <w:hideMark/>
+          </w:tcPr>
+          <w:p>
+            <w:pPr>
+              <w:spacing w:after="0" w:line="240" w:lineRule="auto"/>
+              <w:jc w:val="center"/>
+              <w:rPr>
+                <w:rFonts w:ascii="Times New Roman" w:hAnsi="Times New Roman" w:cs="Times New Roman"/>
+                <w:b/>
+                <w:bCs/>
+                <w:sz w:val="20"/>
+                <w:szCs w:val="20"/>
+              </w:rPr>
+            </w:pPr>
+            <w:r>
+              <w:rPr>
+                <w:rFonts w:ascii="Times New Roman" w:hAnsi="Times New Roman" w:cs="Times New Roman"/>
+                <w:b/>
+                <w:bCs/>
+                <w:sz w:val="20"/>
+                <w:szCs w:val="20"/>
+              </w:rPr>
+              <w:lastRenderedPageBreak/>
+              <w:t>Document Name</w:t>
+            </w:r>
+          </w:p>
+        </w:tc>
+        <w:tc>
+          <w:tcPr>
+            <w:tcW w:w="2455" w:type="dxa"/>
+            <w:shd w:val="clear" w:color="auto" w:fill="262626"/>
+            <w:noWrap/>
+            <w:hideMark/>
+          </w:tcPr>
+          <w:p>
+            <w:pPr>
+              <w:spacing w:after="0" w:line="240" w:lineRule="auto"/>
+              <w:jc w:val="center"/>
+              <w:rPr>
+                <w:rFonts w:ascii="Times New Roman" w:hAnsi="Times New Roman" w:cs="Times New Roman"/>
+                <w:b/>
+                <w:bCs/>
+                <w:sz w:val="20"/>
+                <w:szCs w:val="20"/>
+              </w:rPr>
+            </w:pPr>
+            <w:r>
+              <w:rPr>
+                <w:rFonts w:ascii="Times New Roman" w:hAnsi="Times New Roman" w:cs="Times New Roman"/>
+                <w:b/>
+                <w:bCs/>
+                <w:sz w:val="20"/>
+                <w:szCs w:val="20"/>
+              </w:rPr>
+              <w:t>Version</w:t>
+            </w:r>
+          </w:p>
+        </w:tc>
+        <w:tc>
+          <w:tcPr>
+            <w:tcW w:w="875" w:type="dxa"/>
+            <w:shd w:val="clear" w:color="auto" w:fill="262626"/>
+            <w:noWrap/>
+            <w:hideMark/>
+          </w:tcPr>
+          <w:p>
+            <w:pPr>
+              <w:spacing w:after="0" w:line="240" w:lineRule="auto"/>
+              <w:jc w:val="center"/>
+              <w:rPr>
+                <w:rFonts w:ascii="Times New Roman" w:hAnsi="Times New Roman" w:cs="Times New Roman"/>
+                <w:b/>
+                <w:bCs/>
+                <w:sz w:val="20"/>
+                <w:szCs w:val="20"/>
+              </w:rPr>
+            </w:pPr>
+            <w:r>
+              <w:rPr>
+                <w:rFonts w:ascii="Times New Roman" w:hAnsi="Times New Roman" w:cs="Times New Roman"/>
+                <w:b/>
+                <w:bCs/>
+                <w:sz w:val="20"/>
+                <w:szCs w:val="20"/>
+              </w:rPr>
+              <w:t>Status</w:t>
+            </w:r>
+          </w:p>
+        </w:tc>
+        <w:tc>
+          <w:tcPr>
+            <w:tcW w:w="810" w:type="dxa"/>
+            <w:shd w:val="clear" w:color="auto" w:fill="262626"/>
+            <w:noWrap/>
+            <w:hideMark/>
+          </w:tcPr>
+          <w:p>
+            <w:pPr>
+              <w:spacing w:after="0" w:line="240" w:lineRule="auto"/>
+              <w:jc w:val="center"/>
+              <w:rPr>
+                <w:rFonts w:ascii="Times New Roman" w:hAnsi="Times New Roman" w:cs="Times New Roman"/>
+                <w:b/>
+                <w:bCs/>
+                <w:sz w:val="20"/>
+                <w:szCs w:val="20"/>
+              </w:rPr>
+            </w:pPr>
+            <w:r>
+              <w:rPr>
+                <w:rFonts w:ascii="Times New Roman" w:hAnsi="Times New Roman" w:cs="Times New Roman"/>
+                <w:b/>
+                <w:bCs/>
+                <w:sz w:val="20"/>
+                <w:szCs w:val="20"/>
+              </w:rPr>
+              <w:t>Date</w:t>
+            </w:r>
+          </w:p>
+        </w:tc>
+        <w:tc>
+          <w:tcPr>
+            <w:tcW w:w="1260" w:type="dxa"/>
+            <w:shd w:val="clear" w:color="auto" w:fill="262626"/>
+            <w:noWrap/>
+            <w:hideMark/>
+          </w:tcPr>
+          <w:p>
+            <w:pPr>
+              <w:spacing w:after="0" w:line="240" w:lineRule="auto"/>
+              <w:jc w:val="center"/>
+              <w:rPr>
+                <w:rFonts w:ascii="Times New Roman" w:hAnsi="Times New Roman" w:cs="Times New Roman"/>
+                <w:b/>
+                <w:bCs/>
+                <w:sz w:val="20"/>
+                <w:szCs w:val="20"/>
+              </w:rPr>
+            </w:pPr>
+            <w:r>
+              <w:rPr>
+                <w:rFonts w:ascii="Times New Roman" w:hAnsi="Times New Roman" w:cs="Times New Roman"/>
+                <w:b/>
+                <w:bCs/>
+                <w:sz w:val="20"/>
+                <w:szCs w:val="20"/>
+              </w:rPr>
+              <w:t>Viewable</w:t>
+            </w:r>
+          </w:p>
+        </w:tc>
+        <w:tc>
+          <w:tcPr>
+            <w:tcW w:w="1080" w:type="dxa"/>
+            <w:shd w:val="clear" w:color="auto" w:fill="262626"/>
+          </w:tcPr>
+          <w:p>
+            <w:pPr>
+              <w:spacing w:after="0" w:line="240" w:lineRule="auto"/>
+              <w:jc w:val="center"/>
+              <w:rPr>
+                <w:rFonts w:ascii="Times New Roman" w:hAnsi="Times New Roman" w:cs="Times New Roman"/>
+                <w:b/>
+                <w:bCs/>
+                <w:sz w:val="20"/>
+                <w:szCs w:val="20"/>
+              </w:rPr>
+            </w:pPr>
+            <w:r>
+              <w:rPr>
+                <w:rFonts w:ascii="Times New Roman" w:hAnsi="Times New Roman" w:cs="Times New Roman"/>
+                <w:b/>
+                <w:bCs/>
+                <w:sz w:val="20"/>
+                <w:szCs w:val="20"/>
+              </w:rPr>
+              <w:t>Reviewer</w:t>
+            </w:r>
+          </w:p>
+        </w:tc>
+        <w:tc>
+          <w:tcPr>
+            <w:tcW w:w="1260" w:type="dxa"/>
+            <w:shd w:val="clear" w:color="auto" w:fill="262626"/>
+          </w:tcPr>
+          <w:p>
+            <w:pPr>
+              <w:spacing w:after="0" w:line="240" w:lineRule="auto"/>
+              <w:jc w:val="center"/>
+              <w:rPr>
+                <w:rFonts w:ascii="Times New Roman" w:hAnsi="Times New Roman" w:cs="Times New Roman"/>
+                <w:b/>
+                <w:bCs/>
+                <w:sz w:val="20"/>
+                <w:szCs w:val="20"/>
+              </w:rPr>
+            </w:pPr>
+            <w:r>
+              <w:rPr>
+                <w:rFonts w:ascii="Times New Roman" w:hAnsi="Times New Roman" w:cs="Times New Roman"/>
+                <w:b/>
+                <w:bCs/>
+                <w:sz w:val="20"/>
+                <w:szCs w:val="20"/>
+              </w:rPr>
+              <w:t>Responsible</w:t>
+            </w:r>
+          </w:p>
+        </w:tc>
+      </w:tr>
+      <w:tr>
+        <w:trPr>
+          <w:trHeight w:val="270"/>
+        </w:trPr>
+        <w:tc>
+          <w:tcPr>
+            <w:tcW w:w="9108" w:type="dxa"/>
+            <w:gridSpan w:val="7"/>
+            <w:shd w:val="clear" w:color="auto" w:fill="EEECE1"/>
+            <w:noWrap/>
+            <w:hideMark/>
+          </w:tcPr>
+          <w:p>
+            <w:pPr>
+              <w:spacing w:after="0" w:line="240" w:lineRule="auto"/>
+              <w:jc w:val="thaiDistribute"/>
+              <w:rPr>
+                <w:rFonts w:ascii="Times New Roman" w:hAnsi="Times New Roman" w:cs="Times New Roman"/>
+                <w:b/>
+                <w:bCs/>
+                <w:sz w:val="20"/>
+                <w:szCs w:val="20"/>
+              </w:rPr>
+            </w:pPr>
+            <w:r>
+              <w:rPr>
+                <w:rFonts w:ascii="Times New Roman" w:hAnsi="Times New Roman" w:cs="Times New Roman"/>
+                <w:b/>
+                <w:bCs/>
+                <w:sz w:val="20"/>
+                <w:szCs w:val="20"/>
+              </w:rPr>
+              <w:t>Documents</w:t>
+            </w:r>
+          </w:p>
+        </w:tc>
+      </w:tr>
+      <w:tr>
+        <w:trPr>
+          <w:trHeight w:val="270"/>
+        </w:trPr>
+        <w:tc>
+          <w:tcPr>
+            <w:tcW w:w="1368" w:type="dxa"/>
+            <w:shd w:val="clear" w:color="auto" w:fill="auto"/>
+            <w:noWrap/>
+          </w:tcPr>
+          <w:p>
+            <w:pPr>
+              <w:spacing w:after="0" w:line="240" w:lineRule="auto"/>
+              <w:rPr>
+                <w:rFonts w:ascii="Times New Roman" w:hAnsi="Times New Roman" w:cs="Times New Roman"/>
+                <w:sz w:val="20"/>
+                <w:szCs w:val="20"/>
+              </w:rPr>
+            </w:pPr>
+            <w:r>
+              <w:rPr>
+                <w:rFonts w:ascii="Times New Roman" w:hAnsi="Times New Roman" w:cs="Times New Roman"/>
+                <w:sz w:val="20"/>
+                <w:szCs w:val="20"/>
+              </w:rPr>
+              <w:t>Inventory and Asset Mangement_v0.8</w:t>
+            </w:r>
+            <w:r>
+              <w:rPr>
+                <w:rFonts w:ascii="Times New Roman" w:hAnsi="Times New Roman" w:cs="Times New Roman"/>
+                <w:sz w:val="20"/>
+                <w:szCs w:val="20"/>
+              </w:rPr>
+              <w:t>.docx</w:t>
+            </w:r>
+          </w:p>
+        </w:tc>
+        <w:tc>
+          <w:tcPr>
+            <w:tcW w:w="2455" w:type="dxa"/>
+            <w:shd w:val="clear" w:color="auto" w:fill="auto"/>
+            <w:noWrap/>
+          </w:tcPr>
+          <w:p>
+            <w:pPr>
+              <w:spacing w:after="0" w:line="240" w:lineRule="auto"/>
+              <w:rPr>
+                <w:rFonts w:ascii="Times New Roman" w:hAnsi="Times New Roman" w:cs="Times New Roman"/>
+                <w:sz w:val="20"/>
+                <w:szCs w:val="20"/>
+              </w:rPr>
+            </w:pPr>
+            <w:r>
+              <w:rPr>
+                <w:rFonts w:ascii="Times New Roman" w:hAnsi="Times New Roman" w:cs="Times New Roman"/>
+                <w:sz w:val="20"/>
+                <w:szCs w:val="20"/>
+              </w:rPr>
+              <w:t>Fix</w:t>
+            </w:r>
+          </w:p>
+          <w:p>
+            <w:pPr>
+              <w:spacing w:after="0" w:line="240" w:lineRule="auto"/>
+              <w:rPr>
+                <w:rFonts w:ascii="Times New Roman" w:hAnsi="Times New Roman" w:cs="Times New Roman"/>
+                <w:sz w:val="20"/>
+                <w:szCs w:val="20"/>
+              </w:rPr>
+            </w:pPr>
+            <w:r>
+              <w:rPr>
+                <w:rFonts w:ascii="Times New Roman" w:hAnsi="Times New Roman" w:cs="Times New Roman"/>
+                <w:sz w:val="20"/>
+                <w:szCs w:val="20"/>
+              </w:rPr>
+              <w:t>-fix abstract</w:t>
+            </w:r>
+          </w:p>
+          <w:p>
+            <w:pPr>
+              <w:spacing w:after="0" w:line="240" w:lineRule="auto"/>
+              <w:rPr>
+                <w:rFonts w:ascii="Times New Roman" w:hAnsi="Times New Roman" w:cs="Times New Roman"/>
+                <w:sz w:val="20"/>
+                <w:szCs w:val="20"/>
+              </w:rPr>
+            </w:pPr>
+            <w:r>
+              <w:rPr>
+                <w:rFonts w:ascii="Times New Roman" w:hAnsi="Times New Roman" w:cs="Times New Roman"/>
+                <w:sz w:val="20"/>
+                <w:szCs w:val="20"/>
+              </w:rPr>
+              <w:t>-fix introduction</w:t>
+            </w:r>
+          </w:p>
+          <w:p>
+            <w:pPr>
+              <w:spacing w:after="0" w:line="240" w:lineRule="auto"/>
+              <w:rPr>
+                <w:rFonts w:ascii="Times New Roman" w:hAnsi="Times New Roman" w:cs="Times New Roman"/>
+                <w:sz w:val="20"/>
+                <w:szCs w:val="20"/>
+              </w:rPr>
+            </w:pPr>
+            <w:r>
+              <w:rPr>
+                <w:rFonts w:ascii="Times New Roman" w:hAnsi="Times New Roman" w:cs="Times New Roman"/>
+                <w:sz w:val="20"/>
+                <w:szCs w:val="20"/>
+              </w:rPr>
+              <w:t>-fix business review</w:t>
+            </w:r>
+          </w:p>
+          <w:p>
+            <w:pPr>
+              <w:spacing w:after="0" w:line="240" w:lineRule="auto"/>
+              <w:rPr>
+                <w:rFonts w:ascii="Times New Roman" w:hAnsi="Times New Roman" w:cs="Times New Roman"/>
+                <w:sz w:val="20"/>
+                <w:szCs w:val="20"/>
+              </w:rPr>
+            </w:pPr>
+            <w:r>
+              <w:rPr>
+                <w:rFonts w:ascii="Times New Roman" w:hAnsi="Times New Roman" w:cs="Times New Roman"/>
+                <w:sz w:val="20"/>
+                <w:szCs w:val="20"/>
+              </w:rPr>
+              <w:t>-fix motivation</w:t>
+            </w:r>
+          </w:p>
+          <w:p>
+            <w:pPr>
+              <w:spacing w:after="0" w:line="240" w:lineRule="auto"/>
+              <w:rPr>
+                <w:rFonts w:ascii="Times New Roman" w:hAnsi="Times New Roman" w:cs="Times New Roman"/>
+                <w:sz w:val="20"/>
+                <w:szCs w:val="20"/>
+              </w:rPr>
+            </w:pPr>
+            <w:r>
+              <w:rPr>
+                <w:rFonts w:ascii="Times New Roman" w:hAnsi="Times New Roman" w:cs="Times New Roman"/>
+                <w:sz w:val="20"/>
+                <w:szCs w:val="20"/>
+              </w:rPr>
+              <w:t>-fix aim and objectives</w:t>
+            </w:r>
+          </w:p>
+          <w:p>
+            <w:pPr>
+              <w:spacing w:after="0" w:line="240" w:lineRule="auto"/>
+              <w:rPr>
+                <w:rFonts w:ascii="Times New Roman" w:hAnsi="Times New Roman" w:cs="Times New Roman"/>
+                <w:sz w:val="20"/>
+                <w:szCs w:val="20"/>
+              </w:rPr>
+            </w:pPr>
+          </w:p>
+          <w:p>
+            <w:pPr>
+              <w:spacing w:after="0" w:line="240" w:lineRule="auto"/>
+              <w:rPr>
+                <w:rFonts w:ascii="Times New Roman" w:hAnsi="Times New Roman" w:cs="Times New Roman"/>
+                <w:sz w:val="20"/>
+                <w:szCs w:val="20"/>
+              </w:rPr>
+            </w:pPr>
+          </w:p>
+        </w:tc>
+        <w:tc>
+          <w:tcPr>
+            <w:tcW w:w="875" w:type="dxa"/>
+            <w:shd w:val="clear" w:color="auto" w:fill="auto"/>
+            <w:noWrap/>
+          </w:tcPr>
+          <w:p>
+            <w:pPr>
+              <w:spacing w:after="0" w:line="240" w:lineRule="auto"/>
+              <w:jc w:val="center"/>
+              <w:rPr>
+                <w:rFonts w:ascii="Times New Roman" w:hAnsi="Times New Roman" w:cs="Times New Roman"/>
+                <w:sz w:val="20"/>
+                <w:szCs w:val="20"/>
+              </w:rPr>
+            </w:pPr>
+            <w:r>
+              <w:rPr>
+                <w:rFonts w:ascii="Times New Roman" w:hAnsi="Times New Roman" w:cs="Times New Roman"/>
+                <w:sz w:val="20"/>
+                <w:szCs w:val="20"/>
+              </w:rPr>
+              <w:t>Draft</w:t>
+            </w:r>
+          </w:p>
+        </w:tc>
+        <w:tc>
+          <w:tcPr>
+            <w:tcW w:w="810" w:type="dxa"/>
+            <w:shd w:val="clear" w:color="auto" w:fill="auto"/>
+            <w:noWrap/>
+          </w:tcPr>
+          <w:p>
+            <w:pPr>
+              <w:spacing w:after="0" w:line="240" w:lineRule="auto"/>
+              <w:jc w:val="thaiDistribute"/>
+              <w:rPr>
+                <w:rFonts w:ascii="Times New Roman" w:hAnsi="Times New Roman" w:cs="Times New Roman"/>
+                <w:sz w:val="20"/>
+                <w:szCs w:val="20"/>
+              </w:rPr>
+            </w:pPr>
+            <w:r>
+              <w:rPr>
+                <w:rFonts w:ascii="Times New Roman" w:hAnsi="Times New Roman" w:cs="Times New Roman"/>
+                <w:sz w:val="20"/>
+                <w:szCs w:val="20"/>
+              </w:rPr>
+              <w:t>23 June 2015</w:t>
+            </w:r>
+          </w:p>
+        </w:tc>
+        <w:tc>
+          <w:tcPr>
+            <w:tcW w:w="1260" w:type="dxa"/>
+            <w:shd w:val="clear" w:color="auto" w:fill="auto"/>
+            <w:noWrap/>
+          </w:tcPr>
+          <w:p>
+            <w:pPr>
+              <w:spacing w:after="0" w:line="240" w:lineRule="auto"/>
+              <w:jc w:val="thaiDistribute"/>
+              <w:rPr>
+                <w:rFonts w:ascii="Times New Roman" w:hAnsi="Times New Roman" w:cs="Times New Roman"/>
+                <w:sz w:val="20"/>
+                <w:szCs w:val="20"/>
+              </w:rPr>
+            </w:pPr>
+            <w:r>
+              <w:rPr>
+                <w:rFonts w:ascii="Times New Roman" w:hAnsi="Times New Roman" w:cs="Times New Roman"/>
+                <w:sz w:val="20"/>
+                <w:szCs w:val="20"/>
+              </w:rPr>
+              <w:t>N</w:t>
+            </w:r>
+            <w:r>
+              <w:rPr>
+                <w:rFonts w:ascii="Times New Roman" w:hAnsi="Times New Roman" w:cs="Times New Roman"/>
+                <w:sz w:val="20"/>
+                <w:szCs w:val="20"/>
+              </w:rPr>
+              <w:t xml:space="preserve">S, TP, </w:t>
+            </w:r>
+            <w:r>
+              <w:rPr>
+                <w:rFonts w:ascii="Times New Roman" w:hAnsi="Times New Roman" w:cs="Times New Roman"/>
+                <w:sz w:val="20"/>
+                <w:szCs w:val="20"/>
+              </w:rPr>
+              <w:t>PS</w:t>
+            </w:r>
+          </w:p>
+        </w:tc>
+        <w:tc>
+          <w:tcPr>
+            <w:tcW w:w="1080" w:type="dxa"/>
+            <w:shd w:val="clear" w:color="auto" w:fill="auto"/>
+          </w:tcPr>
+          <w:p>
+            <w:pPr>
+              <w:spacing w:after="0" w:line="240" w:lineRule="auto"/>
+              <w:jc w:val="thaiDistribute"/>
+              <w:rPr>
+                <w:rFonts w:ascii="Times New Roman" w:hAnsi="Times New Roman" w:cs="Times New Roman"/>
+                <w:sz w:val="20"/>
+                <w:szCs w:val="20"/>
+              </w:rPr>
+            </w:pPr>
+            <w:r>
+              <w:rPr>
+                <w:rFonts w:ascii="Times New Roman" w:hAnsi="Times New Roman" w:cs="Times New Roman"/>
+                <w:sz w:val="20"/>
+                <w:szCs w:val="20"/>
+              </w:rPr>
+              <w:t>N</w:t>
+            </w:r>
+            <w:r>
+              <w:rPr>
+                <w:rFonts w:ascii="Times New Roman" w:hAnsi="Times New Roman" w:cs="Times New Roman"/>
+                <w:sz w:val="20"/>
+                <w:szCs w:val="20"/>
+              </w:rPr>
+              <w:t>S,TP</w:t>
+            </w:r>
+          </w:p>
+        </w:tc>
+        <w:tc>
+          <w:tcPr>
+            <w:tcW w:w="1260" w:type="dxa"/>
+            <w:shd w:val="clear" w:color="auto" w:fill="auto"/>
+          </w:tcPr>
+          <w:p>
+            <w:pPr>
+              <w:spacing w:after="0" w:line="240" w:lineRule="auto"/>
+              <w:jc w:val="thaiDistribute"/>
+              <w:rPr>
+                <w:rFonts w:ascii="Times New Roman" w:hAnsi="Times New Roman" w:cs="Times New Roman"/>
+                <w:sz w:val="20"/>
+                <w:szCs w:val="20"/>
+              </w:rPr>
+            </w:pPr>
+            <w:r>
+              <w:rPr>
+                <w:rFonts w:ascii="Times New Roman" w:hAnsi="Times New Roman" w:cs="Times New Roman"/>
+                <w:sz w:val="20"/>
+                <w:szCs w:val="20"/>
+              </w:rPr>
+              <w:t>NS</w:t>
+            </w:r>
+          </w:p>
+        </w:tc>
+      </w:tr>
+    </w:tbl>
+    <w:p>
+      <w:pPr>
+        <w:spacing w:before="240" w:after="0" w:line="240" w:lineRule="auto"/>
+        <w:rPr>
+          <w:rFonts w:ascii="Times New Roman" w:hAnsi="Times New Roman" w:cs="Times New Roman"/>
+          <w:b/>
+          <w:bCs/>
+          <w:sz w:val="20"/>
+          <w:szCs w:val="20"/>
+        </w:rPr>
+      </w:pPr>
+    </w:p>
+    <w:p>
+      <w:pPr>
+        <w:spacing w:before="240" w:after="0" w:line="240" w:lineRule="auto"/>
+        <w:rPr>
+          <w:rFonts w:ascii="Times New Roman" w:hAnsi="Times New Roman" w:cs="Times New Roman"/>
+          <w:b/>
+          <w:bCs/>
+          <w:sz w:val="20"/>
+          <w:szCs w:val="20"/>
+        </w:rPr>
+      </w:pPr>
       <w:r>
         <w:rPr>
           <w:rFonts w:ascii="Times New Roman" w:hAnsi="Times New Roman" w:cs="Times New Roman"/>
@@ -2631,12 +3263,9 @@
           <w:szCs w:val="20"/>
           <w:lang w:val="en-GB"/>
         </w:rPr>
-        <w:t xml:space="preserve">    </w:t>
-      </w:r>
-    </w:p>
-    <w:p>
-      <w:pPr>
-        <w:spacing w:before="240" w:after="0" w:line="240" w:lineRule="auto"/>
+        <w:t>*NS = Nathawut Supavananusorn</w:t>
+      </w:r>
+      <w:r>
         <w:rPr>
           <w:rFonts w:ascii="Times New Roman" w:hAnsi="Times New Roman" w:cs="Times New Roman"/>
           <w:b/>
@@ -2645,8 +3274,12 @@
           <w:szCs w:val="20"/>
           <w:lang w:val="en-GB"/>
         </w:rPr>
-      </w:pPr>
-      <w:r>
+        <w:t xml:space="preserve">    </w:t>
+      </w:r>
+    </w:p>
+    <w:p>
+      <w:pPr>
+        <w:spacing w:before="240" w:after="0" w:line="240" w:lineRule="auto"/>
         <w:rPr>
           <w:rFonts w:ascii="Times New Roman" w:hAnsi="Times New Roman" w:cs="Times New Roman"/>
           <w:b/>
@@ -2655,8 +3288,7 @@
           <w:szCs w:val="20"/>
           <w:lang w:val="en-GB"/>
         </w:rPr>
-        <w:t xml:space="preserve">*TP = Tanadol </w:t>
-      </w:r>
+      </w:pPr>
       <w:r>
         <w:rPr>
           <w:rFonts w:ascii="Times New Roman" w:hAnsi="Times New Roman" w:cs="Times New Roman"/>
@@ -2666,6 +3298,17 @@
           <w:szCs w:val="20"/>
           <w:lang w:val="en-GB"/>
         </w:rPr>
+        <w:t xml:space="preserve">*TP = Tanadol </w:t>
+      </w:r>
+      <w:r>
+        <w:rPr>
+          <w:rFonts w:ascii="Times New Roman" w:hAnsi="Times New Roman" w:cs="Times New Roman"/>
+          <w:b/>
+          <w:bCs/>
+          <w:sz w:val="20"/>
+          <w:szCs w:val="20"/>
+          <w:lang w:val="en-GB"/>
+        </w:rPr>
         <w:t>Parn-ong</w:t>
       </w:r>
     </w:p>
@@ -2736,10 +3379,22 @@
     </w:p>
     <w:p/>
     <w:p/>
-    <w:p>
-      <w:bookmarkStart w:id="0" w:name="_GoBack"/>
-      <w:bookmarkEnd w:id="0"/>
-    </w:p>
+    <w:p/>
+    <w:p/>
+    <w:p/>
+    <w:p/>
+    <w:p/>
+    <w:p/>
+    <w:p/>
+    <w:p/>
+    <w:p/>
+    <w:p/>
+    <w:p/>
+    <w:p/>
+    <w:p/>
+    <w:p/>
+    <w:p/>
+    <w:p/>
     <w:p>
       <w:pPr>
         <w:rPr>
@@ -2774,7 +3429,7 @@
           <w:szCs w:val="24"/>
         </w:rPr>
       </w:pPr>
-      <w:bookmarkStart w:id="1" w:name="OLE_LINK1"/>
+      <w:bookmarkStart w:id="0" w:name="OLE_LINK1"/>
       <w:r>
         <w:rPr>
           <w:rFonts w:ascii="Times New Roman" w:hAnsi="Times New Roman"/>
@@ -3325,7 +3980,7 @@
         <w:t>.</w:t>
       </w:r>
     </w:p>
-    <w:bookmarkEnd w:id="1"/>
+    <w:bookmarkEnd w:id="0"/>
     <w:p>
       <w:pPr>
         <w:jc w:val="both"/>
@@ -3637,8 +4292,8 @@
         </w:rPr>
         <w:tab/>
       </w:r>
-      <w:bookmarkStart w:id="2" w:name="OLE_LINK4"/>
-      <w:bookmarkStart w:id="3" w:name="OLE_LINK5"/>
+      <w:bookmarkStart w:id="1" w:name="OLE_LINK4"/>
+      <w:bookmarkStart w:id="2" w:name="OLE_LINK5"/>
       <w:r>
         <w:rPr>
           <w:rFonts w:ascii="Times New Roman" w:hAnsi="Times New Roman"/>
@@ -3943,8 +4598,8 @@
         </w:rPr>
         <w:t>.</w:t>
       </w:r>
+      <w:bookmarkEnd w:id="1"/>
       <w:bookmarkEnd w:id="2"/>
-      <w:bookmarkEnd w:id="3"/>
     </w:p>
     <w:p/>
     <w:p/>
@@ -3982,7 +4637,12 @@
             <w:pStyle w:val="a9"/>
           </w:pPr>
           <w:r>
-            <w:t>Contents</w:t>
+            <w:t>Conte</w:t>
+          </w:r>
+          <w:bookmarkStart w:id="3" w:name="_GoBack"/>
+          <w:bookmarkEnd w:id="3"/>
+          <w:r>
+            <w:t>nts</w:t>
           </w:r>
         </w:p>
         <w:p>
@@ -4055,7 +4715,7 @@
                 <w:noProof/>
                 <w:webHidden/>
               </w:rPr>
-              <w:t>6</w:t>
+              <w:t>7</w:t>
             </w:r>
             <w:r>
               <w:rPr>
@@ -4127,7 +4787,7 @@
                 <w:noProof/>
                 <w:webHidden/>
               </w:rPr>
-              <w:t>7</w:t>
+              <w:t>8</w:t>
             </w:r>
             <w:r>
               <w:rPr>
@@ -4217,7 +4877,7 @@
                 <w:noProof/>
                 <w:webHidden/>
               </w:rPr>
-              <w:t>7</w:t>
+              <w:t>8</w:t>
             </w:r>
             <w:r>
               <w:rPr>
@@ -4312,7 +4972,7 @@
                 <w:noProof/>
                 <w:webHidden/>
               </w:rPr>
-              <w:t>8</w:t>
+              <w:t>9</w:t>
             </w:r>
             <w:r>
               <w:rPr>
@@ -4382,7 +5042,7 @@
                 <w:noProof/>
                 <w:webHidden/>
               </w:rPr>
-              <w:t>10</w:t>
+              <w:t>11</w:t>
             </w:r>
             <w:r>
               <w:rPr>
@@ -4478,7 +5138,7 @@
                 <w:noProof/>
                 <w:webHidden/>
               </w:rPr>
-              <w:t>12</w:t>
+              <w:t>13</w:t>
             </w:r>
             <w:r>
               <w:rPr>
@@ -4564,7 +5224,7 @@
                 <w:noProof/>
                 <w:webHidden/>
               </w:rPr>
-              <w:t>12</w:t>
+              <w:t>13</w:t>
             </w:r>
             <w:r>
               <w:rPr>
@@ -4650,7 +5310,7 @@
                 <w:noProof/>
                 <w:webHidden/>
               </w:rPr>
-              <w:t>13</w:t>
+              <w:t>14</w:t>
             </w:r>
             <w:r>
               <w:rPr>
@@ -4752,7 +5412,7 @@
                 <w:noProof/>
                 <w:webHidden/>
               </w:rPr>
-              <w:t>14</w:t>
+              <w:t>15</w:t>
             </w:r>
             <w:r>
               <w:rPr>
@@ -4838,7 +5498,7 @@
                 <w:noProof/>
                 <w:webHidden/>
               </w:rPr>
-              <w:t>15</w:t>
+              <w:t>16</w:t>
             </w:r>
             <w:r>
               <w:rPr>
@@ -4934,7 +5594,7 @@
                 <w:noProof/>
                 <w:webHidden/>
               </w:rPr>
-              <w:t>16</w:t>
+              <w:t>17</w:t>
             </w:r>
             <w:r>
               <w:rPr>
@@ -5020,7 +5680,7 @@
                 <w:noProof/>
                 <w:webHidden/>
               </w:rPr>
-              <w:t>16</w:t>
+              <w:t>17</w:t>
             </w:r>
             <w:r>
               <w:rPr>
@@ -5106,7 +5766,7 @@
                 <w:noProof/>
                 <w:webHidden/>
               </w:rPr>
-              <w:t>17</w:t>
+              <w:t>18</w:t>
             </w:r>
             <w:r>
               <w:rPr>
@@ -5192,7 +5852,7 @@
                 <w:noProof/>
                 <w:webHidden/>
               </w:rPr>
-              <w:t>18</w:t>
+              <w:t>19</w:t>
             </w:r>
             <w:r>
               <w:rPr>
@@ -5278,7 +5938,7 @@
                 <w:noProof/>
                 <w:webHidden/>
               </w:rPr>
-              <w:t>19</w:t>
+              <w:t>20</w:t>
             </w:r>
             <w:r>
               <w:rPr>
@@ -5348,7 +6008,7 @@
                 <w:noProof/>
                 <w:webHidden/>
               </w:rPr>
-              <w:t>20</w:t>
+              <w:t>21</w:t>
             </w:r>
             <w:r>
               <w:rPr>
@@ -5418,7 +6078,7 @@
                 <w:noProof/>
                 <w:webHidden/>
               </w:rPr>
-              <w:t>21</w:t>
+              <w:t>22</w:t>
             </w:r>
             <w:r>
               <w:rPr>
@@ -5488,7 +6148,7 @@
                 <w:noProof/>
                 <w:webHidden/>
               </w:rPr>
-              <w:t>21</w:t>
+              <w:t>22</w:t>
             </w:r>
             <w:r>
               <w:rPr>
@@ -5558,7 +6218,7 @@
                 <w:noProof/>
                 <w:webHidden/>
               </w:rPr>
-              <w:t>22</w:t>
+              <w:t>23</w:t>
             </w:r>
             <w:r>
               <w:rPr>
@@ -5628,7 +6288,7 @@
                 <w:noProof/>
                 <w:webHidden/>
               </w:rPr>
-              <w:t>22</w:t>
+              <w:t>23</w:t>
             </w:r>
             <w:r>
               <w:rPr>
@@ -5698,7 +6358,7 @@
                 <w:noProof/>
                 <w:webHidden/>
               </w:rPr>
-              <w:t>22</w:t>
+              <w:t>23</w:t>
             </w:r>
             <w:r>
               <w:rPr>
@@ -5768,7 +6428,7 @@
                 <w:noProof/>
                 <w:webHidden/>
               </w:rPr>
-              <w:t>23</w:t>
+              <w:t>24</w:t>
             </w:r>
             <w:r>
               <w:rPr>
@@ -5838,7 +6498,7 @@
                 <w:noProof/>
                 <w:webHidden/>
               </w:rPr>
-              <w:t>23</w:t>
+              <w:t>24</w:t>
             </w:r>
             <w:r>
               <w:rPr>
@@ -5908,7 +6568,7 @@
                 <w:noProof/>
                 <w:webHidden/>
               </w:rPr>
-              <w:t>23</w:t>
+              <w:t>24</w:t>
             </w:r>
             <w:r>
               <w:rPr>
@@ -5978,7 +6638,7 @@
                 <w:noProof/>
                 <w:webHidden/>
               </w:rPr>
-              <w:t>23</w:t>
+              <w:t>24</w:t>
             </w:r>
             <w:r>
               <w:rPr>
@@ -6048,7 +6708,7 @@
                 <w:noProof/>
                 <w:webHidden/>
               </w:rPr>
-              <w:t>24</w:t>
+              <w:t>25</w:t>
             </w:r>
             <w:r>
               <w:rPr>
@@ -6118,7 +6778,7 @@
                 <w:noProof/>
                 <w:webHidden/>
               </w:rPr>
-              <w:t>24</w:t>
+              <w:t>25</w:t>
             </w:r>
             <w:r>
               <w:rPr>
@@ -6188,7 +6848,7 @@
                 <w:noProof/>
                 <w:webHidden/>
               </w:rPr>
-              <w:t>24</w:t>
+              <w:t>25</w:t>
             </w:r>
             <w:r>
               <w:rPr>
@@ -6258,7 +6918,7 @@
                 <w:noProof/>
                 <w:webHidden/>
               </w:rPr>
-              <w:t>25</w:t>
+              <w:t>26</w:t>
             </w:r>
             <w:r>
               <w:rPr>
@@ -6328,7 +6988,7 @@
                 <w:noProof/>
                 <w:webHidden/>
               </w:rPr>
-              <w:t>25</w:t>
+              <w:t>26</w:t>
             </w:r>
             <w:r>
               <w:rPr>
@@ -6398,7 +7058,7 @@
                 <w:noProof/>
                 <w:webHidden/>
               </w:rPr>
-              <w:t>25</w:t>
+              <w:t>26</w:t>
             </w:r>
             <w:r>
               <w:rPr>
@@ -6468,7 +7128,7 @@
                 <w:noProof/>
                 <w:webHidden/>
               </w:rPr>
-              <w:t>26</w:t>
+              <w:t>27</w:t>
             </w:r>
             <w:r>
               <w:rPr>
@@ -6538,7 +7198,7 @@
                 <w:noProof/>
                 <w:webHidden/>
               </w:rPr>
-              <w:t>27</w:t>
+              <w:t>28</w:t>
             </w:r>
             <w:r>
               <w:rPr>
@@ -6608,7 +7268,7 @@
                 <w:noProof/>
                 <w:webHidden/>
               </w:rPr>
-              <w:t>27</w:t>
+              <w:t>28</w:t>
             </w:r>
             <w:r>
               <w:rPr>
@@ -6680,7 +7340,7 @@
                 <w:noProof/>
                 <w:webHidden/>
               </w:rPr>
-              <w:t>34</w:t>
+              <w:t>35</w:t>
             </w:r>
             <w:r>
               <w:rPr>
@@ -25987,15 +26647,7 @@
               <w:sz w:val="20"/>
               <w:szCs w:val="20"/>
             </w:rPr>
-            <w:t>Inv</w:t>
-          </w:r>
-          <w:r>
-            <w:rPr>
-              <w:rFonts w:ascii="Times New Roman" w:hAnsi="Times New Roman" w:cs="Times New Roman"/>
-              <w:sz w:val="20"/>
-              <w:szCs w:val="20"/>
-            </w:rPr>
-            <w:t>entory and Asset Management_v0.8</w:t>
+            <w:t>Inventory and Asset Management_v0.8</w:t>
           </w:r>
           <w:r>
             <w:rPr>
@@ -26146,7 +26798,7 @@
               <w:sz w:val="18"/>
               <w:szCs w:val="18"/>
             </w:rPr>
-            <w:t>20</w:t>
+            <w:t>21</w:t>
           </w:r>
           <w:r>
             <w:rPr>
@@ -26201,7 +26853,7 @@
               <w:sz w:val="18"/>
               <w:szCs w:val="18"/>
             </w:rPr>
-            <w:t>37</w:t>
+            <w:t>38</w:t>
           </w:r>
           <w:r>
             <w:rPr>
@@ -26329,15 +26981,7 @@
               <w:sz w:val="18"/>
               <w:szCs w:val="18"/>
             </w:rPr>
-            <w:t>20</w:t>
-          </w:r>
-          <w:r>
-            <w:rPr>
-              <w:rFonts w:ascii="Times New Roman" w:hAnsi="Times New Roman" w:cs="Times New Roman"/>
-              <w:sz w:val="18"/>
-              <w:szCs w:val="18"/>
-            </w:rPr>
-            <w:t xml:space="preserve"> June 2015</w:t>
+            <w:t>23 June 2015</w:t>
           </w:r>
         </w:p>
       </w:tc>
@@ -27384,6 +28028,118 @@
     </w:lvl>
   </w:abstractNum>
   <w:abstractNum w:abstractNumId="8" w15:restartNumberingAfterBreak="0">
+    <w:nsid w:val="67E5029D"/>
+    <w:multiLevelType w:val="hybridMultilevel"/>
+    <w:tmpl w:val="B16C01AE"/>
+    <w:lvl w:ilvl="0" w:tplc="60AC2C4C">
+      <w:numFmt w:val="bullet"/>
+      <w:lvlText w:val="-"/>
+      <w:lvlJc w:val="left"/>
+      <w:pPr>
+        <w:ind w:left="720" w:hanging="360"/>
+      </w:pPr>
+      <w:rPr>
+        <w:rFonts w:ascii="Times New Roman" w:eastAsiaTheme="minorHAnsi" w:hAnsi="Times New Roman" w:cs="Times New Roman" w:hint="default"/>
+      </w:rPr>
+    </w:lvl>
+    <w:lvl w:ilvl="1" w:tplc="04090003" w:tentative="1">
+      <w:start w:val="1"/>
+      <w:numFmt w:val="bullet"/>
+      <w:lvlText w:val="o"/>
+      <w:lvlJc w:val="left"/>
+      <w:pPr>
+        <w:ind w:left="1440" w:hanging="360"/>
+      </w:pPr>
+      <w:rPr>
+        <w:rFonts w:ascii="Courier New" w:hAnsi="Courier New" w:cs="Courier New" w:hint="default"/>
+      </w:rPr>
+    </w:lvl>
+    <w:lvl w:ilvl="2" w:tplc="04090005" w:tentative="1">
+      <w:start w:val="1"/>
+      <w:numFmt w:val="bullet"/>
+      <w:lvlText w:val=""/>
+      <w:lvlJc w:val="left"/>
+      <w:pPr>
+        <w:ind w:left="2160" w:hanging="360"/>
+      </w:pPr>
+      <w:rPr>
+        <w:rFonts w:ascii="Wingdings" w:hAnsi="Wingdings" w:hint="default"/>
+      </w:rPr>
+    </w:lvl>
+    <w:lvl w:ilvl="3" w:tplc="04090001" w:tentative="1">
+      <w:start w:val="1"/>
+      <w:numFmt w:val="bullet"/>
+      <w:lvlText w:val=""/>
+      <w:lvlJc w:val="left"/>
+      <w:pPr>
+        <w:ind w:left="2880" w:hanging="360"/>
+      </w:pPr>
+      <w:rPr>
+        <w:rFonts w:ascii="Symbol" w:hAnsi="Symbol" w:hint="default"/>
+      </w:rPr>
+    </w:lvl>
+    <w:lvl w:ilvl="4" w:tplc="04090003" w:tentative="1">
+      <w:start w:val="1"/>
+      <w:numFmt w:val="bullet"/>
+      <w:lvlText w:val="o"/>
+      <w:lvlJc w:val="left"/>
+      <w:pPr>
+        <w:ind w:left="3600" w:hanging="360"/>
+      </w:pPr>
+      <w:rPr>
+        <w:rFonts w:ascii="Courier New" w:hAnsi="Courier New" w:cs="Courier New" w:hint="default"/>
+      </w:rPr>
+    </w:lvl>
+    <w:lvl w:ilvl="5" w:tplc="04090005" w:tentative="1">
+      <w:start w:val="1"/>
+      <w:numFmt w:val="bullet"/>
+      <w:lvlText w:val=""/>
+      <w:lvlJc w:val="left"/>
+      <w:pPr>
+        <w:ind w:left="4320" w:hanging="360"/>
+      </w:pPr>
+      <w:rPr>
+        <w:rFonts w:ascii="Wingdings" w:hAnsi="Wingdings" w:hint="default"/>
+      </w:rPr>
+    </w:lvl>
+    <w:lvl w:ilvl="6" w:tplc="04090001" w:tentative="1">
+      <w:start w:val="1"/>
+      <w:numFmt w:val="bullet"/>
+      <w:lvlText w:val=""/>
+      <w:lvlJc w:val="left"/>
+      <w:pPr>
+        <w:ind w:left="5040" w:hanging="360"/>
+      </w:pPr>
+      <w:rPr>
+        <w:rFonts w:ascii="Symbol" w:hAnsi="Symbol" w:hint="default"/>
+      </w:rPr>
+    </w:lvl>
+    <w:lvl w:ilvl="7" w:tplc="04090003" w:tentative="1">
+      <w:start w:val="1"/>
+      <w:numFmt w:val="bullet"/>
+      <w:lvlText w:val="o"/>
+      <w:lvlJc w:val="left"/>
+      <w:pPr>
+        <w:ind w:left="5760" w:hanging="360"/>
+      </w:pPr>
+      <w:rPr>
+        <w:rFonts w:ascii="Courier New" w:hAnsi="Courier New" w:cs="Courier New" w:hint="default"/>
+      </w:rPr>
+    </w:lvl>
+    <w:lvl w:ilvl="8" w:tplc="04090005" w:tentative="1">
+      <w:start w:val="1"/>
+      <w:numFmt w:val="bullet"/>
+      <w:lvlText w:val=""/>
+      <w:lvlJc w:val="left"/>
+      <w:pPr>
+        <w:ind w:left="6480" w:hanging="360"/>
+      </w:pPr>
+      <w:rPr>
+        <w:rFonts w:ascii="Wingdings" w:hAnsi="Wingdings" w:hint="default"/>
+      </w:rPr>
+    </w:lvl>
+  </w:abstractNum>
+  <w:abstractNum w:abstractNumId="9" w15:restartNumberingAfterBreak="0">
     <w:nsid w:val="74257629"/>
     <w:multiLevelType w:val="hybridMultilevel"/>
     <w:tmpl w:val="42E2666A"/>
@@ -27484,7 +28240,7 @@
     <w:abstractNumId w:val="7"/>
   </w:num>
   <w:num w:numId="4">
-    <w:abstractNumId w:val="8"/>
+    <w:abstractNumId w:val="9"/>
   </w:num>
   <w:num w:numId="5">
     <w:abstractNumId w:val="5"/>
@@ -27500,6 +28256,9 @@
   </w:num>
   <w:num w:numId="9">
     <w:abstractNumId w:val="6"/>
+  </w:num>
+  <w:num w:numId="10">
+    <w:abstractNumId w:val="8"/>
   </w:num>
 </w:numbering>
 </file>
@@ -28518,7 +29277,7 @@
 </file>
 
 <file path=customXml/itemProps1.xml><?xml version="1.0" encoding="utf-8"?>
-<ds:datastoreItem xmlns:ds="http://schemas.openxmlformats.org/officeDocument/2006/customXml" ds:itemID="{70D2AEB1-890F-4D9A-A077-F46BCD696391}">
+<ds:datastoreItem xmlns:ds="http://schemas.openxmlformats.org/officeDocument/2006/customXml" ds:itemID="{17C7D530-646C-4BE0-AE7A-49DF171716C1}">
   <ds:schemaRefs>
     <ds:schemaRef ds:uri="http://schemas.openxmlformats.org/officeDocument/2006/bibliography"/>
   </ds:schemaRefs>

</xml_diff>